<commit_message>
Dialogue entries now searched for by ID, rather than using index. DialogueEntry and Response now have TransitionList which has transitions and conditions for those to occur
</commit_message>
<xml_diff>
--- a/Docs/Proposal.docx
+++ b/Docs/Proposal.docx
@@ -320,8 +320,6 @@
             <w:tcW w:w="6941" w:type="dxa"/>
           </w:tcPr>
           <w:p>
-            <w:bookmarkStart w:id="0" w:name="_GoBack"/>
-            <w:bookmarkEnd w:id="0"/>
             <w:r>
               <w:t>Custom Editor Window for dialogue system</w:t>
             </w:r>
@@ -352,16 +350,17 @@
     <w:p/>
     <w:p>
       <w:r>
-        <w:t>Display a</w:t>
-      </w:r>
-      <w:r>
-        <w:t xml:space="preserve"> line of text</w:t>
+        <w:t>Display lines of text</w:t>
       </w:r>
     </w:p>
     <w:p>
       <w:r>
-        <w:t>Displa</w:t>
+        <w:t>Have a conversation where the player can change the conversation by making a choice of response</w:t>
       </w:r>
+    </w:p>
+    <w:p>
+      <w:bookmarkStart w:id="0" w:name="_GoBack"/>
+      <w:bookmarkEnd w:id="0"/>
     </w:p>
     <w:sectPr>
       <w:pgSz w:w="11906" w:h="16838"/>

</xml_diff>